<commit_message>
strategy pattern for Map
</commit_message>
<xml_diff>
--- a/Doc.docx
+++ b/Doc.docx
@@ -9,35 +9,8 @@
           <w:szCs w:val="28"/>
         </w:rPr>
       </w:pPr>
-      <w:r>
-        <w:rPr>
-          <w:sz w:val="28"/>
-          <w:szCs w:val="28"/>
-        </w:rPr>
-        <w:t>-Khởi tạo</w:t>
-      </w:r>
-      <w:r>
-        <w:rPr>
-          <w:sz w:val="28"/>
-          <w:szCs w:val="28"/>
-        </w:rPr>
-        <w:t xml:space="preserve"> từ các hàm init_ trong</w:t>
-      </w:r>
-      <w:r>
-        <w:rPr>
-          <w:sz w:val="28"/>
-          <w:szCs w:val="28"/>
-        </w:rPr>
-        <w:t xml:space="preserve"> Utils.hpp</w:t>
-      </w:r>
-    </w:p>
-    <w:p>
-      <w:pPr>
-        <w:rPr>
-          <w:sz w:val="28"/>
-          <w:szCs w:val="28"/>
-        </w:rPr>
-      </w:pPr>
+      <w:bookmarkStart w:id="0" w:name="_GoBack"/>
+      <w:bookmarkEnd w:id="0"/>
       <w:r>
         <w:rPr>
           <w:sz w:val="28"/>
@@ -432,24 +405,24 @@
           <w:sz w:val="24"/>
           <w:szCs w:val="24"/>
         </w:rPr>
+        <w:t>-Apocalypse II (Tank VL)</w:t>
+      </w:r>
+    </w:p>
+    <w:p>
+      <w:pPr>
+        <w:rPr>
+          <w:rFonts w:ascii="Consolas" w:hAnsi="Consolas"/>
+          <w:sz w:val="24"/>
+          <w:szCs w:val="24"/>
+        </w:rPr>
+      </w:pPr>
+      <w:r>
+        <w:rPr>
+          <w:rFonts w:ascii="Consolas" w:hAnsi="Consolas"/>
+          <w:sz w:val="24"/>
+          <w:szCs w:val="24"/>
+        </w:rPr>
         <w:lastRenderedPageBreak/>
-        <w:t>-Apocalypse II (Tank VL)</w:t>
-      </w:r>
-    </w:p>
-    <w:p>
-      <w:pPr>
-        <w:rPr>
-          <w:rFonts w:ascii="Consolas" w:hAnsi="Consolas"/>
-          <w:sz w:val="24"/>
-          <w:szCs w:val="24"/>
-        </w:rPr>
-      </w:pPr>
-      <w:r>
-        <w:rPr>
-          <w:rFonts w:ascii="Consolas" w:hAnsi="Consolas"/>
-          <w:sz w:val="24"/>
-          <w:szCs w:val="24"/>
-        </w:rPr>
         <w:t xml:space="preserve">HP: </w:t>
       </w:r>
       <w:r>
@@ -558,8 +531,6 @@
         </w:rPr>
         <w:t>-Thêm các vị trí spawn cho mỗi map ở</w:t>
       </w:r>
-      <w:bookmarkStart w:id="0" w:name="_GoBack"/>
-      <w:bookmarkEnd w:id="0"/>
     </w:p>
     <w:p>
       <w:pPr>

</xml_diff>

<commit_message>
render health bar for enemies
</commit_message>
<xml_diff>
--- a/Doc.docx
+++ b/Doc.docx
@@ -355,8 +355,60 @@
           <w:sz w:val="28"/>
           <w:szCs w:val="28"/>
         </w:rPr>
-        <w:t>Team.at(0) là team của người chơi.</w:t>
-      </w:r>
+        <w:t>t</w:t>
+      </w:r>
+      <w:r>
+        <w:rPr>
+          <w:sz w:val="28"/>
+          <w:szCs w:val="28"/>
+        </w:rPr>
+        <w:t xml:space="preserve">eam.at(0) </w:t>
+      </w:r>
+      <w:r>
+        <w:rPr>
+          <w:sz w:val="28"/>
+          <w:szCs w:val="28"/>
+        </w:rPr>
+        <w:t xml:space="preserve">hay team.at(0).getId == 1 </w:t>
+      </w:r>
+      <w:r>
+        <w:rPr>
+          <w:sz w:val="28"/>
+          <w:szCs w:val="28"/>
+        </w:rPr>
+        <w:t>là team của người chơi.</w:t>
+      </w:r>
+      <w:r>
+        <w:rPr>
+          <w:sz w:val="28"/>
+          <w:szCs w:val="28"/>
+        </w:rPr>
+        <w:t xml:space="preserve"> </w:t>
+      </w:r>
+    </w:p>
+    <w:p>
+      <w:pPr>
+        <w:rPr>
+          <w:sz w:val="28"/>
+          <w:szCs w:val="28"/>
+        </w:rPr>
+      </w:pPr>
+      <w:r>
+        <w:rPr>
+          <w:sz w:val="28"/>
+          <w:szCs w:val="28"/>
+        </w:rPr>
+        <w:t>team.at(1</w:t>
+      </w:r>
+      <w:r>
+        <w:rPr>
+          <w:sz w:val="28"/>
+          <w:szCs w:val="28"/>
+        </w:rPr>
+        <w:t>).getId() == 1</w:t>
+      </w:r>
+      <w:bookmarkStart w:id="1" w:name="_GoBack"/>
+      <w:bookmarkEnd w:id="1"/>
     </w:p>
     <w:p>
       <w:pPr>
@@ -492,11 +544,11 @@
       <w:pPr>
         <w:pStyle w:val="Heading1"/>
       </w:pPr>
-      <w:bookmarkStart w:id="1" w:name="_Toc181174702"/>
+      <w:bookmarkStart w:id="2" w:name="_Toc181174702"/>
       <w:r>
         <w:t>Thêm tank mới</w:t>
       </w:r>
-      <w:bookmarkEnd w:id="1"/>
+      <w:bookmarkEnd w:id="2"/>
     </w:p>
     <w:p>
       <w:pPr>
@@ -553,6 +605,29 @@
           <w:sz w:val="28"/>
           <w:szCs w:val="28"/>
         </w:rPr>
+        <w:t xml:space="preserve">-Thêm giá trị vào enum </w:t>
+      </w:r>
+      <w:r>
+        <w:rPr>
+          <w:sz w:val="28"/>
+          <w:szCs w:val="28"/>
+        </w:rPr>
+        <w:t>TANKCOLLECTION</w:t>
+      </w:r>
+    </w:p>
+    <w:p>
+      <w:pPr>
+        <w:rPr>
+          <w:sz w:val="28"/>
+          <w:szCs w:val="28"/>
+        </w:rPr>
+      </w:pPr>
+      <w:r>
+        <w:rPr>
+          <w:sz w:val="28"/>
+          <w:szCs w:val="28"/>
+        </w:rPr>
+        <w:lastRenderedPageBreak/>
         <w:t>-</w:t>
       </w:r>
       <w:r>
@@ -589,7 +664,42 @@
           <w:sz w:val="28"/>
           <w:szCs w:val="28"/>
         </w:rPr>
-        <w:t>-Triển khai TankBehavior.</w:t>
+        <w:t xml:space="preserve">-Triển khai </w:t>
+      </w:r>
+      <w:r>
+        <w:rPr>
+          <w:sz w:val="28"/>
+          <w:szCs w:val="28"/>
+        </w:rPr>
+        <w:t>include/BotAIStrategy</w:t>
+      </w:r>
+      <w:r>
+        <w:rPr>
+          <w:sz w:val="28"/>
+          <w:szCs w:val="28"/>
+        </w:rPr>
+        <w:t>/</w:t>
+      </w:r>
+      <w:r>
+        <w:rPr>
+          <w:sz w:val="28"/>
+          <w:szCs w:val="28"/>
+        </w:rPr>
+        <w:t>TankBehavior</w:t>
+      </w:r>
+      <w:r>
+        <w:rPr>
+          <w:sz w:val="28"/>
+          <w:szCs w:val="28"/>
+        </w:rPr>
+        <w:t>Strategy</w:t>
+      </w:r>
+      <w:r>
+        <w:rPr>
+          <w:sz w:val="28"/>
+          <w:szCs w:val="28"/>
+        </w:rPr>
+        <w:t>.</w:t>
       </w:r>
     </w:p>
     <w:p>
@@ -853,11 +963,11 @@
       <w:pPr>
         <w:pStyle w:val="Heading1"/>
       </w:pPr>
-      <w:bookmarkStart w:id="2" w:name="_Toc181174703"/>
+      <w:bookmarkStart w:id="3" w:name="_Toc181174703"/>
       <w:r>
         <w:t>Thêm map mới</w:t>
       </w:r>
-      <w:bookmarkEnd w:id="2"/>
+      <w:bookmarkEnd w:id="3"/>
     </w:p>
     <w:p>
       <w:pPr>
@@ -895,6 +1005,20 @@
         </w:rPr>
         <w:t>i map</w:t>
       </w:r>
+      <w:r>
+        <w:rPr>
+          <w:sz w:val="28"/>
+          <w:szCs w:val="28"/>
+        </w:rPr>
+        <w:t xml:space="preserve"> ở namespace </w:t>
+      </w:r>
+      <w:r>
+        <w:rPr>
+          <w:sz w:val="28"/>
+          <w:szCs w:val="28"/>
+        </w:rPr>
+        <w:t>spawnpoint</w:t>
+      </w:r>
     </w:p>
     <w:p>
       <w:pPr>
@@ -938,29 +1062,116 @@
     </w:p>
     <w:p>
       <w:pPr>
-        <w:rPr>
-          <w:sz w:val="28"/>
-          <w:szCs w:val="28"/>
-        </w:rPr>
-      </w:pPr>
-    </w:p>
-    <w:p>
-      <w:pPr>
-        <w:rPr>
-          <w:sz w:val="28"/>
-          <w:szCs w:val="28"/>
-        </w:rPr>
-      </w:pPr>
-    </w:p>
-    <w:p>
-      <w:pPr>
         <w:pStyle w:val="Heading1"/>
       </w:pPr>
-      <w:bookmarkStart w:id="3" w:name="_Toc181174704"/>
+      <w:r>
+        <w:t>Thêm chế độ chơi mới</w:t>
+      </w:r>
+    </w:p>
+    <w:p>
+      <w:pPr>
+        <w:rPr>
+          <w:sz w:val="28"/>
+          <w:szCs w:val="28"/>
+        </w:rPr>
+      </w:pPr>
+      <w:r>
+        <w:rPr>
+          <w:sz w:val="28"/>
+          <w:szCs w:val="28"/>
+        </w:rPr>
+        <w:t>-Thêm giá trị</w:t>
+      </w:r>
+      <w:r>
+        <w:rPr>
+          <w:sz w:val="28"/>
+          <w:szCs w:val="28"/>
+        </w:rPr>
+        <w:t xml:space="preserve"> vào GAMEMOD trong Map.</w:t>
+      </w:r>
+      <w:r>
+        <w:rPr>
+          <w:sz w:val="28"/>
+          <w:szCs w:val="28"/>
+        </w:rPr>
+        <w:t>hpp</w:t>
+      </w:r>
+    </w:p>
+    <w:p>
+      <w:pPr>
+        <w:rPr>
+          <w:sz w:val="28"/>
+          <w:szCs w:val="28"/>
+        </w:rPr>
+      </w:pPr>
+      <w:r>
+        <w:rPr>
+          <w:sz w:val="28"/>
+          <w:szCs w:val="28"/>
+        </w:rPr>
+        <w:t>-</w:t>
+      </w:r>
+      <w:r>
+        <w:rPr>
+          <w:sz w:val="28"/>
+          <w:szCs w:val="28"/>
+        </w:rPr>
+        <w:t>Triển khai GameMode</w:t>
+      </w:r>
+      <w:r>
+        <w:rPr>
+          <w:sz w:val="28"/>
+          <w:szCs w:val="28"/>
+        </w:rPr>
+        <w:t>Bahavior</w:t>
+      </w:r>
+      <w:r>
+        <w:rPr>
+          <w:sz w:val="28"/>
+          <w:szCs w:val="28"/>
+        </w:rPr>
+        <w:t xml:space="preserve"> trong </w:t>
+      </w:r>
+      <w:r>
+        <w:rPr>
+          <w:sz w:val="28"/>
+          <w:szCs w:val="28"/>
+        </w:rPr>
+        <w:t>include/</w:t>
+      </w:r>
+      <w:r>
+        <w:rPr>
+          <w:sz w:val="28"/>
+          <w:szCs w:val="28"/>
+        </w:rPr>
+        <w:t>BotAIStrategy/GameModeBehaviorStrategy</w:t>
+      </w:r>
+    </w:p>
+    <w:p>
+      <w:pPr>
+        <w:rPr>
+          <w:sz w:val="28"/>
+          <w:szCs w:val="28"/>
+        </w:rPr>
+      </w:pPr>
+    </w:p>
+    <w:p>
+      <w:pPr>
+        <w:rPr>
+          <w:sz w:val="28"/>
+          <w:szCs w:val="28"/>
+        </w:rPr>
+      </w:pPr>
+    </w:p>
+    <w:p>
+      <w:pPr>
+        <w:pStyle w:val="Heading1"/>
+      </w:pPr>
+      <w:bookmarkStart w:id="4" w:name="_Toc181174704"/>
       <w:r>
         <w:t>Cấu trúc</w:t>
       </w:r>
-      <w:bookmarkEnd w:id="3"/>
+      <w:bookmarkEnd w:id="4"/>
     </w:p>
     <w:p>
       <w:pPr>
@@ -984,7 +1195,6 @@
           <w:sz w:val="28"/>
           <w:szCs w:val="28"/>
         </w:rPr>
-        <w:lastRenderedPageBreak/>
         <w:drawing>
           <wp:inline distT="0" distB="0" distL="0" distR="0" wp14:anchorId="0B2F004B" wp14:editId="4845E09E">
             <wp:extent cx="7734043" cy="2600325"/>
@@ -1168,6 +1378,7 @@
         <w:rPr>
           <w:noProof/>
         </w:rPr>
+        <w:lastRenderedPageBreak/>
         <w:drawing>
           <wp:inline distT="0" distB="0" distL="0" distR="0">
             <wp:extent cx="2438400" cy="1524000"/>
@@ -1252,7 +1463,6 @@
           <w:sz w:val="28"/>
           <w:szCs w:val="28"/>
         </w:rPr>
-        <w:lastRenderedPageBreak/>
         <w:t>Vấn đề: Khi random 1 map</w:t>
       </w:r>
       <w:r>
@@ -1597,6 +1807,7 @@
           <w:sz w:val="32"/>
           <w:szCs w:val="32"/>
         </w:rPr>
+        <w:lastRenderedPageBreak/>
         <w:t>Nó cung cấp một cách thức để tạo ra các đối tượng mà không cần phải biết cụ thể loại đối tượng đó là gì. Thay vào đó, bạn sẽ sử dụng một "nhà máy" để tạo ra các đối tượng cho bạn.</w:t>
       </w:r>
       <w:r>
@@ -1634,7 +1845,6 @@
           <w:sz w:val="32"/>
           <w:szCs w:val="32"/>
         </w:rPr>
-        <w:lastRenderedPageBreak/>
         <w:t xml:space="preserve">Lớp </w:t>
       </w:r>
       <w:r>
@@ -1697,8 +1907,6 @@
           <w:szCs w:val="32"/>
         </w:rPr>
       </w:pPr>
-      <w:bookmarkStart w:id="4" w:name="_GoBack"/>
-      <w:bookmarkEnd w:id="4"/>
     </w:p>
     <w:p>
       <w:pPr>
@@ -2498,7 +2706,7 @@
 </file>
 
 <file path=customXml/itemProps1.xml><?xml version="1.0" encoding="utf-8"?>
-<ds:datastoreItem xmlns:ds="http://schemas.openxmlformats.org/officeDocument/2006/customXml" ds:itemID="{676590D2-A2AB-4B60-8591-5F733342F2F9}">
+<ds:datastoreItem xmlns:ds="http://schemas.openxmlformats.org/officeDocument/2006/customXml" ds:itemID="{29FEE7A4-AC4B-43FD-BB13-E5D3B2C44BD8}">
   <ds:schemaRefs>
     <ds:schemaRef ds:uri="http://schemas.openxmlformats.org/officeDocument/2006/bibliography"/>
   </ds:schemaRefs>

</xml_diff>